<commit_message>
Modified IPD,code and created a Report for the project.
</commit_message>
<xml_diff>
--- a/Project Documentation/IPD Final.docx
+++ b/Project Documentation/IPD Final.docx
@@ -679,6 +679,7 @@
           <w:szCs w:val="24"/>
         </w:rPr>
       </w:pPr>
+      <w:bookmarkStart w:id="0" w:name="_Hlk117373599"/>
       <w:r>
         <w:rPr>
           <w:rFonts w:ascii="Times New Roman" w:hAnsi="Times New Roman" w:cs="Times New Roman"/>
@@ -697,23 +698,61 @@
         </w:rPr>
         <w:t xml:space="preserve"> </w:t>
       </w:r>
-      <w:r>
-        <w:rPr>
-          <w:rFonts w:ascii="Times New Roman" w:hAnsi="Times New Roman" w:cs="Times New Roman"/>
-          <w:b w:val="0"/>
-          <w:sz w:val="24"/>
-          <w:szCs w:val="24"/>
-        </w:rPr>
-        <w:t xml:space="preserve">Matrix Calculator – An efficient </w:t>
-      </w:r>
-      <w:r>
-        <w:rPr>
-          <w:rFonts w:ascii="Times New Roman" w:hAnsi="Times New Roman" w:cs="Times New Roman"/>
-          <w:b w:val="0"/>
-          <w:sz w:val="24"/>
-          <w:szCs w:val="24"/>
-        </w:rPr>
-        <w:t xml:space="preserve">tool for </w:t>
+      <w:bookmarkStart w:id="1" w:name="_Hlk117372610"/>
+      <w:r>
+        <w:rPr>
+          <w:rFonts w:ascii="Times New Roman" w:hAnsi="Times New Roman" w:cs="Times New Roman"/>
+          <w:b w:val="0"/>
+          <w:sz w:val="24"/>
+          <w:szCs w:val="24"/>
+        </w:rPr>
+        <w:t xml:space="preserve">Matrix Calculator – </w:t>
+      </w:r>
+      <w:bookmarkStart w:id="2" w:name="_Hlk117373489"/>
+      <w:r>
+        <w:rPr>
+          <w:rFonts w:ascii="Times New Roman" w:hAnsi="Times New Roman" w:cs="Times New Roman"/>
+          <w:b w:val="0"/>
+          <w:sz w:val="24"/>
+          <w:szCs w:val="24"/>
+        </w:rPr>
+        <w:t>An</w:t>
+      </w:r>
+      <w:r>
+        <w:rPr>
+          <w:rFonts w:ascii="Times New Roman" w:hAnsi="Times New Roman" w:cs="Times New Roman"/>
+          <w:b w:val="0"/>
+          <w:sz w:val="24"/>
+          <w:szCs w:val="24"/>
+        </w:rPr>
+        <w:t xml:space="preserve"> </w:t>
+      </w:r>
+      <w:r>
+        <w:rPr>
+          <w:rFonts w:ascii="Times New Roman" w:hAnsi="Times New Roman" w:cs="Times New Roman"/>
+          <w:b w:val="0"/>
+          <w:sz w:val="24"/>
+          <w:szCs w:val="24"/>
+        </w:rPr>
+        <w:t xml:space="preserve">efficient </w:t>
+      </w:r>
+      <w:r>
+        <w:rPr>
+          <w:rFonts w:ascii="Times New Roman" w:hAnsi="Times New Roman" w:cs="Times New Roman"/>
+          <w:b w:val="0"/>
+          <w:sz w:val="24"/>
+          <w:szCs w:val="24"/>
+        </w:rPr>
+        <w:t>software program</w:t>
+      </w:r>
+      <w:r>
+        <w:rPr>
+          <w:rFonts w:ascii="Times New Roman" w:hAnsi="Times New Roman" w:cs="Times New Roman"/>
+          <w:b w:val="0"/>
+          <w:sz w:val="24"/>
+          <w:szCs w:val="24"/>
+        </w:rPr>
+        <w:t xml:space="preserve"> for </w:t>
       </w:r>
       <w:r>
         <w:rPr>
@@ -749,16 +788,16 @@
           <w:sz w:val="24"/>
           <w:szCs w:val="24"/>
         </w:rPr>
-        <w:t xml:space="preserve">mathematical </w:t>
-      </w:r>
-      <w:r>
-        <w:rPr>
-          <w:rFonts w:ascii="Times New Roman" w:hAnsi="Times New Roman" w:cs="Times New Roman"/>
-          <w:b w:val="0"/>
-          <w:sz w:val="24"/>
-          <w:szCs w:val="24"/>
-        </w:rPr>
-        <w:t xml:space="preserve">    </w:t>
+        <w:t>mathematical</w:t>
+      </w:r>
+      <w:r>
+        <w:rPr>
+          <w:rFonts w:ascii="Times New Roman" w:hAnsi="Times New Roman" w:cs="Times New Roman"/>
+          <w:b w:val="0"/>
+          <w:sz w:val="24"/>
+          <w:szCs w:val="24"/>
+        </w:rPr>
+        <w:t xml:space="preserve"> </w:t>
       </w:r>
       <w:r>
         <w:rPr>
@@ -779,6 +818,8 @@
         <w:t>matrices.</w:t>
       </w:r>
     </w:p>
+    <w:bookmarkEnd w:id="1"/>
+    <w:bookmarkEnd w:id="2"/>
     <w:p>
       <w:pPr>
         <w:pStyle w:val="BodyText"/>
@@ -1186,6 +1227,7 @@
         <w:t>accurately and in a short time span.</w:t>
       </w:r>
     </w:p>
+    <w:bookmarkEnd w:id="0"/>
     <w:p>
       <w:pPr>
         <w:pStyle w:val="BodyText"/>
@@ -1648,7 +1690,7 @@
           <w:sz w:val="24"/>
           <w:szCs w:val="24"/>
         </w:rPr>
-        <w:t>Visual Studio Code</w:t>
+        <w:t>Computer / Laptop</w:t>
       </w:r>
     </w:p>
     <w:p>
@@ -1676,12 +1718,14 @@
         </w:rPr>
         <w:t>Windows Command Prompt</w:t>
       </w:r>
-      <w:bookmarkStart w:id="0" w:name="_GoBack"/>
-      <w:bookmarkEnd w:id="0"/>
-    </w:p>
-    <w:p>
-      <w:pPr>
-        <w:pStyle w:val="BodyText"/>
+    </w:p>
+    <w:p>
+      <w:pPr>
+        <w:pStyle w:val="BodyText"/>
+        <w:numPr>
+          <w:ilvl w:val="0"/>
+          <w:numId w:val="2"/>
+        </w:numPr>
         <w:spacing w:before="9" w:line="276" w:lineRule="auto"/>
         <w:jc w:val="both"/>
         <w:rPr>
@@ -1691,13 +1735,63 @@
           <w:szCs w:val="24"/>
         </w:rPr>
       </w:pPr>
-    </w:p>
-    <w:p>
-      <w:pPr>
-        <w:pStyle w:val="BodyText"/>
-        <w:spacing w:before="3"/>
-        <w:rPr>
-          <w:b w:val="0"/>
+      <w:r>
+        <w:rPr>
+          <w:rFonts w:ascii="Times New Roman" w:hAnsi="Times New Roman" w:cs="Times New Roman"/>
+          <w:b w:val="0"/>
+          <w:sz w:val="24"/>
+          <w:szCs w:val="24"/>
+        </w:rPr>
+        <w:t>Visual Studio Code</w:t>
+      </w:r>
+    </w:p>
+    <w:p>
+      <w:pPr>
+        <w:pStyle w:val="BodyText"/>
+        <w:numPr>
+          <w:ilvl w:val="0"/>
+          <w:numId w:val="2"/>
+        </w:numPr>
+        <w:spacing w:before="9" w:line="276" w:lineRule="auto"/>
+        <w:jc w:val="both"/>
+        <w:rPr>
+          <w:rFonts w:ascii="Times New Roman" w:hAnsi="Times New Roman" w:cs="Times New Roman"/>
+          <w:b w:val="0"/>
+          <w:sz w:val="24"/>
+          <w:szCs w:val="24"/>
+        </w:rPr>
+      </w:pPr>
+      <w:r>
+        <w:rPr>
+          <w:rFonts w:ascii="Times New Roman" w:hAnsi="Times New Roman" w:cs="Times New Roman"/>
+          <w:b w:val="0"/>
+          <w:sz w:val="24"/>
+          <w:szCs w:val="24"/>
+        </w:rPr>
+        <w:t xml:space="preserve">GitHub </w:t>
+      </w:r>
+      <w:r>
+        <w:rPr>
+          <w:rFonts w:ascii="Times New Roman" w:hAnsi="Times New Roman" w:cs="Times New Roman"/>
+          <w:b w:val="0"/>
+          <w:sz w:val="24"/>
+          <w:szCs w:val="24"/>
+        </w:rPr>
+        <w:t>Repository</w:t>
+      </w:r>
+      <w:bookmarkStart w:id="3" w:name="_GoBack"/>
+      <w:bookmarkEnd w:id="3"/>
+    </w:p>
+    <w:p>
+      <w:pPr>
+        <w:pStyle w:val="BodyText"/>
+        <w:spacing w:before="9" w:line="276" w:lineRule="auto"/>
+        <w:jc w:val="both"/>
+        <w:rPr>
+          <w:rFonts w:ascii="Times New Roman" w:hAnsi="Times New Roman" w:cs="Times New Roman"/>
+          <w:b w:val="0"/>
+          <w:sz w:val="24"/>
+          <w:szCs w:val="24"/>
         </w:rPr>
       </w:pPr>
     </w:p>

</xml_diff>